<commit_message>
Add profile to edit per warga
</commit_message>
<xml_diff>
--- a/public/output.docx
+++ b/public/output.docx
@@ -230,13 +230,25 @@
         <w:t xml:space="preserve"> /</w:t>
       </w:r>
       <w:r>
-        <w:t xml:space="preserve">undefined</w:t>
+        <w:t xml:space="preserve">1</w:t>
+      </w:r>
+      <w:r>
+        <w:t/>
+      </w:r>
+      <w:r>
+        <w:t/>
       </w:r>
       <w:r>
         <w:t>/</w:t>
       </w:r>
       <w:r>
-        <w:t xml:space="preserve">undefined</w:t>
+        <w:t xml:space="preserve">SK</w:t>
+      </w:r>
+      <w:r>
+        <w:t/>
+      </w:r>
+      <w:r>
+        <w:t/>
       </w:r>
       <w:r>
         <w:t>/</w:t>
@@ -1079,7 +1091,7 @@
     <w:lsdException w:name="Table Web 2" w:semiHidden="1" w:unhideWhenUsed="1"/>
     <w:lsdException w:name="Table Web 3" w:semiHidden="1" w:unhideWhenUsed="1"/>
     <w:lsdException w:name="Balloon Text" w:semiHidden="1" w:unhideWhenUsed="1"/>
-    <w:lsdException w:name="Table Grid" w:semiHidden="1" w:uiPriority="59" w:unhideWhenUsed="1"/>
+    <w:lsdException w:name="Table Grid" w:uiPriority="59"/>
     <w:lsdException w:name="Table Theme" w:semiHidden="1" w:unhideWhenUsed="1"/>
     <w:lsdException w:name="Placeholder Text" w:semiHidden="1"/>
     <w:lsdException w:name="No Spacing" w:uiPriority="1" w:qFormat="1"/>

</xml_diff>